<commit_message>
Adaptação do código sobre chave primária composta
Afeta elemento despesa
</commit_message>
<xml_diff>
--- a/Normalização.docx
+++ b/Normalização.docx
@@ -31,58 +31,16 @@
         <w:t xml:space="preserve">, </w:t>
       </w:r>
       <w:r>
-        <w:t>EXERCICIO</w:t>
-      </w:r>
-      <w:r>
-        <w:t xml:space="preserve">, </w:t>
+        <w:t xml:space="preserve">EXERCICIO, </w:t>
       </w:r>
       <w:r>
         <w:t>I</w:t>
       </w:r>
       <w:r>
-        <w:t>D_ORGAO_SUBORDINADO, ID_ORGAO_SUPERIOR, NOIME_ORGAO_SUBORDINADO</w:t>
-      </w:r>
-      <w:r>
-        <w:t>, I</w:t>
-      </w:r>
-      <w:r>
-        <w:t>D_UNIDADE_ORCAMENTARIA, ID_ORGAO_SUBORDINADO, NOME_UNIDADE_ORCAMENTARIA</w:t>
-      </w:r>
-      <w:r>
-        <w:t xml:space="preserve">, </w:t>
-      </w:r>
-      <w:r>
-        <w:t>ID_FUNCAO, ID_UNIDADE_ORCAMENTARIA, NOME_FUNCAO</w:t>
-      </w:r>
-      <w:r>
-        <w:t xml:space="preserve">, </w:t>
-      </w:r>
-      <w:r>
-        <w:t>ID_PROGRAMA_ORCAMENTARIO, ID_SUBFUNCAO, NOME_PROGRAMA_ORCAMENTARIO</w:t>
-      </w:r>
-      <w:r>
-        <w:t xml:space="preserve">, </w:t>
-      </w:r>
-      <w:r>
-        <w:t>ID_ACAO, ID_PROGRAMA_ORCAMENTARIO, NOME_ACAO</w:t>
-      </w:r>
-      <w:r>
-        <w:t xml:space="preserve">, </w:t>
-      </w:r>
-      <w:r>
-        <w:t>ID_CATEGORIA_ECONOMICA, ID_ACAO, NOME_CATEGORIA_ECONOMICA</w:t>
-      </w:r>
-      <w:r>
-        <w:t xml:space="preserve">, </w:t>
-      </w:r>
-      <w:r>
-        <w:t>ID_GRUPO_DESPESA, ID_CATEGORIA_ECONOMICA, NOME_GRUPO_DESPESA</w:t>
-      </w:r>
-      <w:r>
-        <w:t xml:space="preserve">, </w:t>
-      </w:r>
-      <w:r>
-        <w:t>ID_ELEMENTO_DESPESA, ID_GRUPO_DESPESA, NOME_ELEMENTO_DESPESA, ORCAMENTO_INICIAL, ORCAMENTO_ATUALIZADO, ORCAMENTO_EMPENHADO, ORCAMENTO_REALIZADO</w:t>
+        <w:t xml:space="preserve">D_ORGAO_SUBORDINADO, ID_ORGAO_SUPERIOR, NOIME_ORGAO_SUBORDINADO, ID_UNIDADE_ORCAMENTARIA, ID_ORGAO_SUBORDINADO, NOME_UNIDADE_ORCAMENTARIA, </w:t>
+      </w:r>
+      <w:r>
+        <w:t>ID_FUNCAO, ID_UNIDADE_ORCAMENTARIA, NOME_FUNCAO, ID_PROGRAMA_ORCAMENTARIO, ID_SUBFUNCAO, NOME_PROGRAMA_ORCAMENTARIO, ID_ACAO, ID_PROGRAMA_ORCAMENTARIO, NOME_ACAO, ID_CATEGORIA_ECONOMICA, ID_ACAO, NOME_CATEGORIA_ECONOMICA, ID_GRUPO_DESPESA, ID_CATEGORIA_ECONOMICA, NOME_GRUPO_DESPESA, ID_ELEMENTO_DESPESA, ID_GRUPO_DESPESA, NOME_ELEMENTO_DESPESA, ORCAMENTO_INICIAL, ORCAMENTO_ATUALIZADO, ORCAMENTO_EMPENHADO, ORCAMENTO_REALIZADO</w:t>
       </w:r>
       <w:r>
         <w:t>)</w:t>
@@ -118,8 +76,13 @@
         <w:softHyphen/>
       </w:r>
       <w:r>
-        <w:t>ORGAO SUPERIOR(</w:t>
-      </w:r>
+        <w:t xml:space="preserve">ORGAO </w:t>
+      </w:r>
+      <w:proofErr w:type="gramStart"/>
+      <w:r>
+        <w:t>SUPERIOR(</w:t>
+      </w:r>
+      <w:proofErr w:type="gramEnd"/>
       <w:r>
         <w:rPr>
           <w:u w:val="single"/>
@@ -139,8 +102,13 @@
     <w:p/>
     <w:p>
       <w:r>
-        <w:t>ORGAO_SUBORDINADO(</w:t>
-      </w:r>
+        <w:t>ORGAO_</w:t>
+      </w:r>
+      <w:proofErr w:type="gramStart"/>
+      <w:r>
+        <w:t>SUBORDINADO(</w:t>
+      </w:r>
+      <w:proofErr w:type="gramEnd"/>
       <w:r>
         <w:rPr>
           <w:u w:val="single"/>
@@ -159,8 +127,13 @@
     <w:p/>
     <w:p>
       <w:r>
-        <w:t>UNIDADE_ORCAMENTARIA(</w:t>
-      </w:r>
+        <w:t>UNIDADE_</w:t>
+      </w:r>
+      <w:proofErr w:type="gramStart"/>
+      <w:r>
+        <w:t>ORCAMENTARIA(</w:t>
+      </w:r>
+      <w:proofErr w:type="gramEnd"/>
       <w:r>
         <w:rPr>
           <w:u w:val="single"/>
@@ -178,9 +151,11 @@
     </w:p>
     <w:p/>
     <w:p>
+      <w:proofErr w:type="gramStart"/>
       <w:r>
         <w:t>FUNCAO(</w:t>
       </w:r>
+      <w:proofErr w:type="gramEnd"/>
       <w:r>
         <w:rPr>
           <w:u w:val="single"/>
@@ -198,9 +173,11 @@
     </w:p>
     <w:p/>
     <w:p>
+      <w:proofErr w:type="gramStart"/>
       <w:r>
         <w:t>SUBFUNCAO(</w:t>
       </w:r>
+      <w:proofErr w:type="gramEnd"/>
       <w:r>
         <w:rPr>
           <w:u w:val="single"/>
@@ -219,8 +196,13 @@
     <w:p/>
     <w:p>
       <w:r>
-        <w:t>PROGRAMA_ORCAMENTARIO(</w:t>
-      </w:r>
+        <w:t>PROGRAMA_</w:t>
+      </w:r>
+      <w:proofErr w:type="gramStart"/>
+      <w:r>
+        <w:t>ORCAMENTARIO(</w:t>
+      </w:r>
+      <w:proofErr w:type="gramEnd"/>
       <w:r>
         <w:rPr>
           <w:u w:val="single"/>
@@ -239,9 +221,11 @@
     </w:p>
     <w:p/>
     <w:p>
+      <w:proofErr w:type="gramStart"/>
       <w:r>
         <w:t>ACAO(</w:t>
       </w:r>
+      <w:proofErr w:type="gramEnd"/>
       <w:r>
         <w:rPr>
           <w:u w:val="single"/>
@@ -260,8 +244,13 @@
     <w:p/>
     <w:p>
       <w:r>
-        <w:t>CATEGORIA_ECONOMICA(</w:t>
-      </w:r>
+        <w:t>CATEGORIA_</w:t>
+      </w:r>
+      <w:proofErr w:type="gramStart"/>
+      <w:r>
+        <w:t>ECONOMICA(</w:t>
+      </w:r>
+      <w:proofErr w:type="gramEnd"/>
       <w:r>
         <w:rPr>
           <w:u w:val="single"/>
@@ -280,8 +269,13 @@
     <w:p/>
     <w:p>
       <w:r>
-        <w:t>GRUPO_DESPESA(</w:t>
-      </w:r>
+        <w:t>GRUPO_</w:t>
+      </w:r>
+      <w:proofErr w:type="gramStart"/>
+      <w:r>
+        <w:t>DESPESA(</w:t>
+      </w:r>
+      <w:proofErr w:type="gramEnd"/>
       <w:r>
         <w:rPr>
           <w:u w:val="single"/>
@@ -306,8 +300,13 @@
     <w:p/>
     <w:p>
       <w:r>
-        <w:t>ELEMENTO_DESPESA(</w:t>
-      </w:r>
+        <w:t>ELEMENTO_</w:t>
+      </w:r>
+      <w:proofErr w:type="gramStart"/>
+      <w:r>
+        <w:t>DESPESA(</w:t>
+      </w:r>
+      <w:proofErr w:type="gramEnd"/>
       <w:r>
         <w:rPr>
           <w:u w:val="single"/>
@@ -364,8 +363,13 @@
         <w:softHyphen/>
       </w:r>
       <w:r>
-        <w:t>ORGAO SUPERIOR(</w:t>
-      </w:r>
+        <w:t xml:space="preserve">ORGAO </w:t>
+      </w:r>
+      <w:proofErr w:type="gramStart"/>
+      <w:r>
+        <w:t>SUPERIOR(</w:t>
+      </w:r>
+      <w:proofErr w:type="gramEnd"/>
       <w:r>
         <w:rPr>
           <w:u w:val="single"/>
@@ -385,8 +389,13 @@
     <w:p/>
     <w:p>
       <w:r>
-        <w:t>ORGAO_SUBORDINADO(</w:t>
-      </w:r>
+        <w:t>ORGAO_</w:t>
+      </w:r>
+      <w:proofErr w:type="gramStart"/>
+      <w:r>
+        <w:t>SUBORDINADO(</w:t>
+      </w:r>
+      <w:proofErr w:type="gramEnd"/>
       <w:r>
         <w:rPr>
           <w:u w:val="single"/>
@@ -405,8 +414,13 @@
     <w:p/>
     <w:p>
       <w:r>
-        <w:t>UNIDADE_ORCAMENTARIA(</w:t>
-      </w:r>
+        <w:t>UNIDADE_</w:t>
+      </w:r>
+      <w:proofErr w:type="gramStart"/>
+      <w:r>
+        <w:t>ORCAMENTARIA(</w:t>
+      </w:r>
+      <w:proofErr w:type="gramEnd"/>
       <w:r>
         <w:rPr>
           <w:u w:val="single"/>
@@ -424,9 +438,11 @@
     </w:p>
     <w:p/>
     <w:p>
+      <w:proofErr w:type="gramStart"/>
       <w:r>
         <w:t>FUNCAO(</w:t>
       </w:r>
+      <w:proofErr w:type="gramEnd"/>
       <w:r>
         <w:rPr>
           <w:u w:val="single"/>
@@ -444,9 +460,11 @@
     </w:p>
     <w:p/>
     <w:p>
+      <w:proofErr w:type="gramStart"/>
       <w:r>
         <w:t>SUBFUNCAO(</w:t>
       </w:r>
+      <w:proofErr w:type="gramEnd"/>
       <w:r>
         <w:rPr>
           <w:u w:val="single"/>
@@ -465,8 +483,13 @@
     <w:p/>
     <w:p>
       <w:r>
-        <w:t>PROGRAMA_ORCAMENTARIO(</w:t>
-      </w:r>
+        <w:t>PROGRAMA_</w:t>
+      </w:r>
+      <w:proofErr w:type="gramStart"/>
+      <w:r>
+        <w:t>ORCAMENTARIO(</w:t>
+      </w:r>
+      <w:proofErr w:type="gramEnd"/>
       <w:r>
         <w:rPr>
           <w:u w:val="single"/>
@@ -484,9 +507,11 @@
     </w:p>
     <w:p/>
     <w:p>
+      <w:proofErr w:type="gramStart"/>
       <w:r>
         <w:t>ACAO(</w:t>
       </w:r>
+      <w:proofErr w:type="gramEnd"/>
       <w:r>
         <w:rPr>
           <w:u w:val="single"/>
@@ -505,8 +530,13 @@
     <w:p/>
     <w:p>
       <w:r>
-        <w:t>CATEGORIA_ECONOMICA(</w:t>
-      </w:r>
+        <w:t>CATEGORIA_</w:t>
+      </w:r>
+      <w:proofErr w:type="gramStart"/>
+      <w:r>
+        <w:t>ECONOMICA(</w:t>
+      </w:r>
+      <w:proofErr w:type="gramEnd"/>
       <w:r>
         <w:rPr>
           <w:u w:val="single"/>
@@ -525,8 +555,13 @@
     <w:p/>
     <w:p>
       <w:r>
-        <w:t>GRUPO_DESPESA(</w:t>
-      </w:r>
+        <w:t>GRUPO_</w:t>
+      </w:r>
+      <w:proofErr w:type="gramStart"/>
+      <w:r>
+        <w:t>DESPESA(</w:t>
+      </w:r>
+      <w:proofErr w:type="gramEnd"/>
       <w:r>
         <w:rPr>
           <w:u w:val="single"/>
@@ -551,16 +586,27 @@
     <w:p/>
     <w:p>
       <w:r>
-        <w:t>ELEMENTO_DESPESA(</w:t>
-      </w:r>
-      <w:r>
-        <w:rPr>
-          <w:u w:val="single"/>
-        </w:rPr>
-        <w:t>ID_ELEMENTO_DESPESA</w:t>
-      </w:r>
-      <w:r>
-        <w:t>, ID_GRUPO_DESPESA, NOME_ELEMENTO_DESPESA, ORCAMENTO_INICIAL, ORCAMENTO_ATUALIZADO, ORCAMENTO_EMPENHADO, ORCAMENTO_REALIZADO)</w:t>
+        <w:t>ELEMENTO_</w:t>
+      </w:r>
+      <w:proofErr w:type="gramStart"/>
+      <w:r>
+        <w:t>DESPESA(</w:t>
+      </w:r>
+      <w:proofErr w:type="gramEnd"/>
+      <w:r>
+        <w:rPr>
+          <w:u w:val="single"/>
+        </w:rPr>
+        <w:t>I</w:t>
+      </w:r>
+      <w:r>
+        <w:rPr>
+          <w:u w:val="single"/>
+        </w:rPr>
+        <w:t>D_ELEMENTO_DESPESA, ID_GRUPO_DESPESA</w:t>
+      </w:r>
+      <w:r>
+        <w:t>, NOME_ELEMENTO_DESPESA, ORCAMENTO_INICIAL, ORCAMENTO_ATUALIZADO, ORCAMENTO_EMPENHADO, ORCAMENTO_REALIZADO)</w:t>
       </w:r>
     </w:p>
     <w:p>

</xml_diff>

<commit_message>
Alteração de carregamento eager
</commit_message>
<xml_diff>
--- a/Normalização.docx
+++ b/Normalização.docx
@@ -603,7 +603,22 @@
         <w:rPr>
           <w:u w:val="single"/>
         </w:rPr>
-        <w:t>D_ELEMENTO_DESPESA, ID_GRUPO_DESPESA</w:t>
+        <w:t>D</w:t>
+      </w:r>
+      <w:r>
+        <w:t>, ID</w:t>
+      </w:r>
+      <w:r>
+        <w:t>_ELEMENTO_DESPESA</w:t>
+      </w:r>
+      <w:r>
+        <w:rPr>
+          <w:u w:val="single"/>
+        </w:rPr>
+        <w:t xml:space="preserve">, </w:t>
+      </w:r>
+      <w:r>
+        <w:t>ID_GRUPO_DESPESA</w:t>
       </w:r>
       <w:r>
         <w:t>, NOME_ELEMENTO_DESPESA, ORCAMENTO_INICIAL, ORCAMENTO_ATUALIZADO, ORCAMENTO_EMPENHADO, ORCAMENTO_REALIZADO)</w:t>

</xml_diff>